<commit_message>
vueapp: Add Tooltips, relevant to #141
</commit_message>
<xml_diff>
--- a/Doku/Technische Dokumentation.docx
+++ b/Doku/Technische Dokumentation.docx
@@ -1252,7 +1252,7 @@
           <w:rPr>
             <w:webHidden/>
           </w:rPr>
-          <w:t>5</w:t>
+          <w:t>6</w:t>
         </w:r>
         <w:r>
           <w:rPr>
@@ -1755,7 +1755,7 @@
             <w:noProof/>
             <w:webHidden/>
           </w:rPr>
-          <w:t>10</w:t>
+          <w:t>11</w:t>
         </w:r>
         <w:r>
           <w:rPr>
@@ -1831,7 +1831,7 @@
           <w:rPr>
             <w:webHidden/>
           </w:rPr>
-          <w:t>14</w:t>
+          <w:t>13</w:t>
         </w:r>
         <w:r>
           <w:rPr>
@@ -1901,20 +1901,16 @@
             <w:noProof/>
             <w:webHidden/>
           </w:rPr>
-        </w:r>
-        <w:r>
-          <w:rPr>
-            <w:noProof/>
-            <w:webHidden/>
-          </w:rPr>
           <w:fldChar w:fldCharType="separate"/>
         </w:r>
         <w:r>
           <w:rPr>
-            <w:noProof/>
-            <w:webHidden/>
-          </w:rPr>
-          <w:t>14</w:t>
+            <w:b/>
+            <w:bCs/>
+            <w:noProof/>
+            <w:webHidden/>
+          </w:rPr>
+          <w:t>Fehler! Textmarke nicht definiert.</w:t>
         </w:r>
         <w:r>
           <w:rPr>
@@ -1998,7 +1994,7 @@
             <w:noProof/>
             <w:webHidden/>
           </w:rPr>
-          <w:t>14</w:t>
+          <w:t>13</w:t>
         </w:r>
         <w:r>
           <w:rPr>
@@ -2250,7 +2246,7 @@
             <w:noProof/>
             <w:webHidden/>
           </w:rPr>
-          <w:t>16</w:t>
+          <w:t>14</w:t>
         </w:r>
         <w:r>
           <w:rPr>
@@ -2485,7 +2481,7 @@
           <w:rPr>
             <w:webHidden/>
           </w:rPr>
-          <w:t>16</w:t>
+          <w:t>17</w:t>
         </w:r>
         <w:r>
           <w:rPr>
@@ -2568,7 +2564,7 @@
             <w:noProof/>
             <w:webHidden/>
           </w:rPr>
-          <w:t>16</w:t>
+          <w:t>17</w:t>
         </w:r>
         <w:r>
           <w:rPr>
@@ -2652,7 +2648,7 @@
             <w:noProof/>
             <w:webHidden/>
           </w:rPr>
-          <w:t>21</w:t>
+          <w:t>17</w:t>
         </w:r>
         <w:r>
           <w:rPr>
@@ -3930,7 +3926,7 @@
           <w:color w:val="222223"/>
           <w:shd w:val="clear" w:color="auto" w:fill="FFFFFF"/>
         </w:rPr>
-        <w:t>5.1</w:t>
+        <w:t>6.1</w:t>
       </w:r>
       <w:r>
         <w:rPr>
@@ -4055,7 +4051,7 @@
         <w:rPr>
           <w:noProof/>
         </w:rPr>
-        <w:t>3</w:t>
+        <w:t>1</w:t>
       </w:r>
       <w:r>
         <w:rPr>
@@ -4177,7 +4173,7 @@
         <w:rPr>
           <w:noProof/>
         </w:rPr>
-        <w:t>4</w:t>
+        <w:t>2</w:t>
       </w:r>
       <w:r>
         <w:rPr>
@@ -4838,7 +4834,7 @@
         <w:fldChar w:fldCharType="separate"/>
       </w:r>
       <w:r>
-        <w:t>5.2</w:t>
+        <w:t>6.2</w:t>
       </w:r>
       <w:r>
         <w:fldChar w:fldCharType="end"/>
@@ -5194,7 +5190,7 @@
         <w:rPr>
           <w:noProof/>
         </w:rPr>
-        <w:t>5</w:t>
+        <w:t>3</w:t>
       </w:r>
       <w:r>
         <w:rPr>
@@ -5702,7 +5698,7 @@
         <w:rPr>
           <w:noProof/>
         </w:rPr>
-        <w:t>6</w:t>
+        <w:t>4</w:t>
       </w:r>
       <w:r>
         <w:rPr>
@@ -5887,7 +5883,7 @@
         <w:rPr>
           <w:noProof/>
         </w:rPr>
-        <w:t>7</w:t>
+        <w:t>5</w:t>
       </w:r>
       <w:r>
         <w:rPr>
@@ -6439,7 +6435,7 @@
         <w:rPr>
           <w:noProof/>
         </w:rPr>
-        <w:t>9</w:t>
+        <w:t>6</w:t>
       </w:r>
       <w:r>
         <w:rPr>
@@ -12837,16 +12833,49 @@
 </file>
 
 <file path=customXml/item1.xml><?xml version="1.0" encoding="utf-8"?>
-<p:properties xmlns:p="http://schemas.microsoft.com/office/2006/metadata/properties" xmlns:xsi="http://www.w3.org/2001/XMLSchema-instance" xmlns:pc="http://schemas.microsoft.com/office/infopath/2007/PartnerControls">
-  <documentManagement>
-    <EmailTo xmlns="http://schemas.microsoft.com/sharepoint/v3" xsi:nil="true"/>
-    <EmailHeaders xmlns="http://schemas.microsoft.com/sharepoint/v4" xsi:nil="true"/>
-    <EmailSender xmlns="http://schemas.microsoft.com/sharepoint/v3" xsi:nil="true"/>
-    <EmailFrom xmlns="http://schemas.microsoft.com/sharepoint/v3" xsi:nil="true"/>
-    <EmailSubject xmlns="http://schemas.microsoft.com/sharepoint/v3" xsi:nil="true"/>
-    <EmailCc xmlns="http://schemas.microsoft.com/sharepoint/v3" xsi:nil="true"/>
-  </documentManagement>
-</p:properties>
+<?mso-contentType ?>
+<spe:Receivers xmlns:spe="http://schemas.microsoft.com/sharepoint/events">
+  <Receiver>
+    <Name>Document ID Generator</Name>
+    <Synchronization>Synchronous</Synchronization>
+    <Type>10001</Type>
+    <SequenceNumber>1000</SequenceNumber>
+    <Assembly>Microsoft.Office.DocumentManagement, Version=14.0.0.0, Culture=neutral, PublicKeyToken=71e9bce111e9429c</Assembly>
+    <Class>Microsoft.Office.DocumentManagement.Internal.DocIdHandler</Class>
+    <Data/>
+    <Filter/>
+  </Receiver>
+  <Receiver>
+    <Name>Document ID Generator</Name>
+    <Synchronization>Synchronous</Synchronization>
+    <Type>10002</Type>
+    <SequenceNumber>1001</SequenceNumber>
+    <Assembly>Microsoft.Office.DocumentManagement, Version=14.0.0.0, Culture=neutral, PublicKeyToken=71e9bce111e9429c</Assembly>
+    <Class>Microsoft.Office.DocumentManagement.Internal.DocIdHandler</Class>
+    <Data/>
+    <Filter/>
+  </Receiver>
+  <Receiver>
+    <Name>Document ID Generator</Name>
+    <Synchronization>Synchronous</Synchronization>
+    <Type>10004</Type>
+    <SequenceNumber>1002</SequenceNumber>
+    <Assembly>Microsoft.Office.DocumentManagement, Version=14.0.0.0, Culture=neutral, PublicKeyToken=71e9bce111e9429c</Assembly>
+    <Class>Microsoft.Office.DocumentManagement.Internal.DocIdHandler</Class>
+    <Data/>
+    <Filter/>
+  </Receiver>
+  <Receiver>
+    <Name>Document ID Generator</Name>
+    <Synchronization>Synchronous</Synchronization>
+    <Type>10006</Type>
+    <SequenceNumber>1003</SequenceNumber>
+    <Assembly>Microsoft.Office.DocumentManagement, Version=14.0.0.0, Culture=neutral, PublicKeyToken=71e9bce111e9429c</Assembly>
+    <Class>Microsoft.Office.DocumentManagement.Internal.DocIdHandler</Class>
+    <Data/>
+    <Filter/>
+  </Receiver>
+</spe:Receivers>
 </file>
 
 <file path=customXml/item2.xml><?xml version="1.0" encoding="utf-8"?>
@@ -13047,49 +13076,16 @@
 </file>
 
 <file path=customXml/item3.xml><?xml version="1.0" encoding="utf-8"?>
-<?mso-contentType ?>
-<spe:Receivers xmlns:spe="http://schemas.microsoft.com/sharepoint/events">
-  <Receiver>
-    <Name>Document ID Generator</Name>
-    <Synchronization>Synchronous</Synchronization>
-    <Type>10001</Type>
-    <SequenceNumber>1000</SequenceNumber>
-    <Assembly>Microsoft.Office.DocumentManagement, Version=14.0.0.0, Culture=neutral, PublicKeyToken=71e9bce111e9429c</Assembly>
-    <Class>Microsoft.Office.DocumentManagement.Internal.DocIdHandler</Class>
-    <Data/>
-    <Filter/>
-  </Receiver>
-  <Receiver>
-    <Name>Document ID Generator</Name>
-    <Synchronization>Synchronous</Synchronization>
-    <Type>10002</Type>
-    <SequenceNumber>1001</SequenceNumber>
-    <Assembly>Microsoft.Office.DocumentManagement, Version=14.0.0.0, Culture=neutral, PublicKeyToken=71e9bce111e9429c</Assembly>
-    <Class>Microsoft.Office.DocumentManagement.Internal.DocIdHandler</Class>
-    <Data/>
-    <Filter/>
-  </Receiver>
-  <Receiver>
-    <Name>Document ID Generator</Name>
-    <Synchronization>Synchronous</Synchronization>
-    <Type>10004</Type>
-    <SequenceNumber>1002</SequenceNumber>
-    <Assembly>Microsoft.Office.DocumentManagement, Version=14.0.0.0, Culture=neutral, PublicKeyToken=71e9bce111e9429c</Assembly>
-    <Class>Microsoft.Office.DocumentManagement.Internal.DocIdHandler</Class>
-    <Data/>
-    <Filter/>
-  </Receiver>
-  <Receiver>
-    <Name>Document ID Generator</Name>
-    <Synchronization>Synchronous</Synchronization>
-    <Type>10006</Type>
-    <SequenceNumber>1003</SequenceNumber>
-    <Assembly>Microsoft.Office.DocumentManagement, Version=14.0.0.0, Culture=neutral, PublicKeyToken=71e9bce111e9429c</Assembly>
-    <Class>Microsoft.Office.DocumentManagement.Internal.DocIdHandler</Class>
-    <Data/>
-    <Filter/>
-  </Receiver>
-</spe:Receivers>
+<p:properties xmlns:p="http://schemas.microsoft.com/office/2006/metadata/properties" xmlns:xsi="http://www.w3.org/2001/XMLSchema-instance" xmlns:pc="http://schemas.microsoft.com/office/infopath/2007/PartnerControls">
+  <documentManagement>
+    <EmailTo xmlns="http://schemas.microsoft.com/sharepoint/v3" xsi:nil="true"/>
+    <EmailHeaders xmlns="http://schemas.microsoft.com/sharepoint/v4" xsi:nil="true"/>
+    <EmailSender xmlns="http://schemas.microsoft.com/sharepoint/v3" xsi:nil="true"/>
+    <EmailFrom xmlns="http://schemas.microsoft.com/sharepoint/v3" xsi:nil="true"/>
+    <EmailSubject xmlns="http://schemas.microsoft.com/sharepoint/v3" xsi:nil="true"/>
+    <EmailCc xmlns="http://schemas.microsoft.com/sharepoint/v3" xsi:nil="true"/>
+  </documentManagement>
+</p:properties>
 </file>
 
 <file path=customXml/item4.xml><?xml version="1.0" encoding="utf-8"?>
@@ -13106,12 +13102,9 @@
 </file>
 
 <file path=customXml/itemProps1.xml><?xml version="1.0" encoding="utf-8"?>
-<ds:datastoreItem xmlns:ds="http://schemas.openxmlformats.org/officeDocument/2006/customXml" ds:itemID="{092B62AA-5E2E-439D-9C1E-0BF69C73286B}">
+<ds:datastoreItem xmlns:ds="http://schemas.openxmlformats.org/officeDocument/2006/customXml" ds:itemID="{5BF725F0-D8E1-40FB-BFBF-075DD3023C60}">
   <ds:schemaRefs>
-    <ds:schemaRef ds:uri="http://schemas.microsoft.com/office/2006/metadata/properties"/>
-    <ds:schemaRef ds:uri="http://schemas.microsoft.com/office/infopath/2007/PartnerControls"/>
-    <ds:schemaRef ds:uri="http://schemas.microsoft.com/sharepoint/v3"/>
-    <ds:schemaRef ds:uri="http://schemas.microsoft.com/sharepoint/v4"/>
+    <ds:schemaRef ds:uri="http://schemas.microsoft.com/sharepoint/events"/>
   </ds:schemaRefs>
 </ds:datastoreItem>
 </file>
@@ -13137,9 +13130,12 @@
 </file>
 
 <file path=customXml/itemProps3.xml><?xml version="1.0" encoding="utf-8"?>
-<ds:datastoreItem xmlns:ds="http://schemas.openxmlformats.org/officeDocument/2006/customXml" ds:itemID="{5BF725F0-D8E1-40FB-BFBF-075DD3023C60}">
+<ds:datastoreItem xmlns:ds="http://schemas.openxmlformats.org/officeDocument/2006/customXml" ds:itemID="{092B62AA-5E2E-439D-9C1E-0BF69C73286B}">
   <ds:schemaRefs>
-    <ds:schemaRef ds:uri="http://schemas.microsoft.com/sharepoint/events"/>
+    <ds:schemaRef ds:uri="http://schemas.microsoft.com/office/2006/metadata/properties"/>
+    <ds:schemaRef ds:uri="http://schemas.microsoft.com/office/infopath/2007/PartnerControls"/>
+    <ds:schemaRef ds:uri="http://schemas.microsoft.com/sharepoint/v3"/>
+    <ds:schemaRef ds:uri="http://schemas.microsoft.com/sharepoint/v4"/>
   </ds:schemaRefs>
 </ds:datastoreItem>
 </file>
@@ -13153,7 +13149,7 @@
 </file>
 
 <file path=customXml/itemProps5.xml><?xml version="1.0" encoding="utf-8"?>
-<ds:datastoreItem xmlns:ds="http://schemas.openxmlformats.org/officeDocument/2006/customXml" ds:itemID="{2190EEAF-BD95-42E6-94BF-3E04EDF69B1E}">
+<ds:datastoreItem xmlns:ds="http://schemas.openxmlformats.org/officeDocument/2006/customXml" ds:itemID="{33FA8BF9-00DE-4CD8-BD35-A308E451C99B}">
   <ds:schemaRefs>
     <ds:schemaRef ds:uri="http://schemas.openxmlformats.org/officeDocument/2006/bibliography"/>
   </ds:schemaRefs>

</xml_diff>